<commit_message>
Adding threads adn async
</commit_message>
<xml_diff>
--- a/Report.docx
+++ b/Report.docx
@@ -8,14 +8,12 @@
         <w:rPr>
           <w:sz w:val="28"/>
           <w:szCs w:val="28"/>
-          <w:lang w:val="en-US"/>
         </w:rPr>
       </w:pPr>
       <w:r>
         <w:rPr>
           <w:sz w:val="28"/>
           <w:szCs w:val="28"/>
-          <w:lang w:val="en-US"/>
         </w:rPr>
         <w:t>Information Retrieval Report:</w:t>
       </w:r>
@@ -26,14 +24,12 @@
         <w:rPr>
           <w:sz w:val="24"/>
           <w:szCs w:val="24"/>
-          <w:lang w:val="en-US"/>
-        </w:rPr>
-      </w:pPr>
-      <w:r>
-        <w:rPr>
-          <w:sz w:val="24"/>
-          <w:szCs w:val="24"/>
-          <w:lang w:val="en-US"/>
+        </w:rPr>
+      </w:pPr>
+      <w:r>
+        <w:rPr>
+          <w:sz w:val="24"/>
+          <w:szCs w:val="24"/>
         </w:rPr>
         <w:t>Name: Ilay</w:t>
       </w:r>
@@ -41,30 +37,13 @@
         <w:rPr>
           <w:sz w:val="24"/>
           <w:szCs w:val="24"/>
-          <w:lang w:val="en-US"/>
-        </w:rPr>
-        <w:t xml:space="preserve"> cohen, ID:</w:t>
-      </w:r>
-      <w:r>
-        <w:rPr>
-          <w:sz w:val="24"/>
-          <w:szCs w:val="24"/>
-        </w:rPr>
-        <w:t>206515744</w:t>
-      </w:r>
-      <w:r>
-        <w:rPr>
-          <w:sz w:val="24"/>
-          <w:szCs w:val="24"/>
-          <w:lang w:val="en-US"/>
-        </w:rPr>
-        <w:t xml:space="preserve">, </w:t>
-      </w:r>
-      <w:r>
-        <w:rPr>
-          <w:sz w:val="24"/>
-          <w:szCs w:val="24"/>
-          <w:lang w:val="en-US"/>
+        </w:rPr>
+        <w:t xml:space="preserve"> cohen, ID:206515744, </w:t>
+      </w:r>
+      <w:r>
+        <w:rPr>
+          <w:sz w:val="24"/>
+          <w:szCs w:val="24"/>
         </w:rPr>
         <w:t>Email: Ilayc11@gmail.com</w:t>
       </w:r>
@@ -75,14 +54,12 @@
         <w:rPr>
           <w:sz w:val="24"/>
           <w:szCs w:val="24"/>
-          <w:lang w:val="en-US"/>
-        </w:rPr>
-      </w:pPr>
-      <w:r>
-        <w:rPr>
-          <w:sz w:val="24"/>
-          <w:szCs w:val="24"/>
-          <w:lang w:val="en-US"/>
+        </w:rPr>
+      </w:pPr>
+      <w:r>
+        <w:rPr>
+          <w:sz w:val="24"/>
+          <w:szCs w:val="24"/>
         </w:rPr>
         <w:t>Name: Victor</w:t>
       </w:r>
@@ -90,30 +67,13 @@
         <w:rPr>
           <w:sz w:val="24"/>
           <w:szCs w:val="24"/>
-          <w:lang w:val="en-US"/>
-        </w:rPr>
-        <w:t xml:space="preserve"> Gavrilenko, ID:</w:t>
-      </w:r>
-      <w:r>
-        <w:rPr>
-          <w:sz w:val="24"/>
-          <w:szCs w:val="24"/>
-        </w:rPr>
-        <w:t xml:space="preserve"> 209406255</w:t>
-      </w:r>
-      <w:r>
-        <w:rPr>
-          <w:sz w:val="24"/>
-          <w:szCs w:val="24"/>
-          <w:lang w:val="en-US"/>
-        </w:rPr>
-        <w:t xml:space="preserve">, </w:t>
-      </w:r>
-      <w:r>
-        <w:rPr>
-          <w:sz w:val="24"/>
-          <w:szCs w:val="24"/>
-          <w:lang w:val="en-US"/>
+        </w:rPr>
+        <w:t xml:space="preserve"> Gavrilenko, ID: 209406255, </w:t>
+      </w:r>
+      <w:r>
+        <w:rPr>
+          <w:sz w:val="24"/>
+          <w:szCs w:val="24"/>
         </w:rPr>
         <w:t>Email: #</w:t>
       </w:r>
@@ -121,7 +81,6 @@
         <w:rPr>
           <w:sz w:val="24"/>
           <w:szCs w:val="24"/>
-          <w:lang w:val="en-US"/>
         </w:rPr>
         <w:t>##########</w:t>
       </w:r>
@@ -132,14 +91,12 @@
         <w:rPr>
           <w:sz w:val="24"/>
           <w:szCs w:val="24"/>
-          <w:lang w:val="en-US"/>
-        </w:rPr>
-      </w:pPr>
-      <w:r>
-        <w:rPr>
-          <w:sz w:val="24"/>
-          <w:szCs w:val="24"/>
-          <w:lang w:val="en-US"/>
+        </w:rPr>
+      </w:pPr>
+      <w:r>
+        <w:rPr>
+          <w:sz w:val="24"/>
+          <w:szCs w:val="24"/>
         </w:rPr>
         <w:t xml:space="preserve">GitHub: </w:t>
       </w:r>
@@ -149,7 +106,6 @@
             <w:rStyle w:val="Hyperlink"/>
             <w:sz w:val="24"/>
             <w:szCs w:val="24"/>
-            <w:lang w:val="en-US"/>
           </w:rPr>
           <w:t>GitHub Repo</w:t>
         </w:r>
@@ -161,14 +117,12 @@
         <w:rPr>
           <w:sz w:val="24"/>
           <w:szCs w:val="24"/>
-          <w:lang w:val="en-US"/>
-        </w:rPr>
-      </w:pPr>
-      <w:r>
-        <w:rPr>
-          <w:sz w:val="24"/>
-          <w:szCs w:val="24"/>
-          <w:lang w:val="en-US"/>
+        </w:rPr>
+      </w:pPr>
+      <w:r>
+        <w:rPr>
+          <w:sz w:val="24"/>
+          <w:szCs w:val="24"/>
         </w:rPr>
         <w:t xml:space="preserve">Key Experiments – </w:t>
       </w:r>
@@ -179,14 +133,12 @@
         <w:rPr>
           <w:sz w:val="24"/>
           <w:szCs w:val="24"/>
-          <w:lang w:val="en-US"/>
-        </w:rPr>
-      </w:pPr>
-      <w:r>
-        <w:rPr>
-          <w:sz w:val="24"/>
-          <w:szCs w:val="24"/>
-          <w:lang w:val="en-US"/>
+        </w:rPr>
+      </w:pPr>
+      <w:r>
+        <w:rPr>
+          <w:sz w:val="24"/>
+          <w:szCs w:val="24"/>
         </w:rPr>
         <w:t>We started</w:t>
       </w:r>
@@ -194,151 +146,68 @@
         <w:rPr>
           <w:sz w:val="24"/>
           <w:szCs w:val="24"/>
-          <w:lang w:val="en-US"/>
-        </w:rPr>
-        <w:t xml:space="preserve"> by building indexes using the </w:t>
-      </w:r>
-      <w:proofErr w:type="spellStart"/>
-      <w:r>
-        <w:rPr>
-          <w:sz w:val="24"/>
-          <w:szCs w:val="24"/>
-          <w:lang w:val="en-US"/>
-        </w:rPr>
-        <w:t>InvertedIndex</w:t>
-      </w:r>
-      <w:proofErr w:type="spellEnd"/>
-      <w:r>
-        <w:rPr>
-          <w:sz w:val="24"/>
-          <w:szCs w:val="24"/>
-          <w:lang w:val="en-US"/>
-        </w:rPr>
-        <w:t xml:space="preserve"> class and the file for </w:t>
-      </w:r>
-      <w:proofErr w:type="spellStart"/>
-      <w:r>
-        <w:rPr>
-          <w:sz w:val="24"/>
-          <w:szCs w:val="24"/>
-          <w:lang w:val="en-US"/>
-        </w:rPr>
-        <w:t>gcp</w:t>
-      </w:r>
-      <w:proofErr w:type="spellEnd"/>
-      <w:r>
-        <w:rPr>
-          <w:sz w:val="24"/>
-          <w:szCs w:val="24"/>
-          <w:lang w:val="en-US"/>
-        </w:rPr>
-        <w:t xml:space="preserve"> from assignment 3. We built indexes for the title, body, we built a dictionary for document and its length, and another one that contains a document and its </w:t>
-      </w:r>
-      <w:proofErr w:type="spellStart"/>
-      <w:r>
-        <w:rPr>
-          <w:sz w:val="24"/>
-          <w:szCs w:val="24"/>
-          <w:lang w:val="en-US"/>
-        </w:rPr>
-        <w:t>id</w:t>
-      </w:r>
-      <w:proofErr w:type="spellEnd"/>
-      <w:r>
-        <w:rPr>
-          <w:sz w:val="24"/>
-          <w:szCs w:val="24"/>
-          <w:lang w:val="en-US"/>
-        </w:rPr>
-        <w:t xml:space="preserve"> for faster access.</w:t>
-      </w:r>
-    </w:p>
-    <w:p>
-      <w:pPr>
-        <w:spacing w:line="360" w:lineRule="auto"/>
-        <w:rPr>
-          <w:sz w:val="24"/>
-          <w:szCs w:val="24"/>
-          <w:lang w:val="en-US"/>
-        </w:rPr>
-      </w:pPr>
-      <w:r>
-        <w:rPr>
-          <w:sz w:val="24"/>
-          <w:szCs w:val="24"/>
-          <w:lang w:val="en-US"/>
-        </w:rPr>
-        <w:t xml:space="preserve">After that we built two more indexes using </w:t>
-      </w:r>
-      <w:proofErr w:type="spellStart"/>
-      <w:r>
-        <w:rPr>
-          <w:sz w:val="24"/>
-          <w:szCs w:val="24"/>
-          <w:lang w:val="en-US"/>
-        </w:rPr>
-        <w:t>PorterStemmer</w:t>
-      </w:r>
-      <w:proofErr w:type="spellEnd"/>
-      <w:r>
-        <w:rPr>
-          <w:sz w:val="24"/>
-          <w:szCs w:val="24"/>
-          <w:lang w:val="en-US"/>
-        </w:rPr>
-        <w:t xml:space="preserve"> in our tokenization part, one index for title stemmed and body stemmed.</w:t>
-      </w:r>
-    </w:p>
-    <w:p>
-      <w:pPr>
-        <w:spacing w:line="360" w:lineRule="auto"/>
-        <w:rPr>
-          <w:sz w:val="24"/>
-          <w:szCs w:val="24"/>
-          <w:lang w:val="en-US"/>
-        </w:rPr>
-      </w:pPr>
-      <w:r>
-        <w:rPr>
-          <w:sz w:val="24"/>
-          <w:szCs w:val="24"/>
-          <w:lang w:val="en-US"/>
-        </w:rPr>
-        <w:t xml:space="preserve">In each one of our tries, we used PageRank from assignment 3. The first thing we tried was </w:t>
-      </w:r>
-      <w:proofErr w:type="spellStart"/>
-      <w:r>
-        <w:rPr>
-          <w:sz w:val="24"/>
-          <w:szCs w:val="24"/>
-          <w:lang w:val="en-US"/>
-        </w:rPr>
-        <w:t>CosineSim</w:t>
-      </w:r>
-      <w:proofErr w:type="spellEnd"/>
-      <w:r>
-        <w:rPr>
-          <w:sz w:val="24"/>
-          <w:szCs w:val="24"/>
-          <w:lang w:val="en-US"/>
-        </w:rPr>
-        <w:t>. We tried it multiple times – with stemmed query and with regular query, with stemming the indexes and without, we tried it with different weights. We saw that our results weren’t fast/precise enough. Next thing we tried was BM25.</w:t>
-      </w:r>
-    </w:p>
-    <w:p>
-      <w:pPr>
-        <w:spacing w:line="360" w:lineRule="auto"/>
-        <w:rPr>
-          <w:sz w:val="24"/>
-          <w:szCs w:val="24"/>
-          <w:lang w:val="en-US"/>
-        </w:rPr>
-      </w:pPr>
-      <w:r>
-        <w:rPr>
-          <w:sz w:val="24"/>
-          <w:szCs w:val="24"/>
-          <w:lang w:val="en-US"/>
+        </w:rPr>
+        <w:t xml:space="preserve"> by building indexes using the InvertedIndex class and the file for gcp from assignment 3. We built indexes for the title, body, we built a dictionary for document and its length, and another one that contains a document</w:t>
+      </w:r>
+      <w:r>
+        <w:rPr>
+          <w:sz w:val="24"/>
+          <w:szCs w:val="24"/>
+        </w:rPr>
+        <w:t xml:space="preserve"> title</w:t>
+      </w:r>
+      <w:r>
+        <w:rPr>
+          <w:sz w:val="24"/>
+          <w:szCs w:val="24"/>
+        </w:rPr>
+        <w:t xml:space="preserve"> and its id for faster access.</w:t>
+      </w:r>
+    </w:p>
+    <w:p>
+      <w:pPr>
+        <w:spacing w:line="360" w:lineRule="auto"/>
+        <w:rPr>
+          <w:sz w:val="24"/>
+          <w:szCs w:val="24"/>
+        </w:rPr>
+      </w:pPr>
+      <w:r>
+        <w:rPr>
+          <w:sz w:val="24"/>
+          <w:szCs w:val="24"/>
+        </w:rPr>
+        <w:t>After that we built two more indexes using PorterStemmer in our tokenization part, one index for title stemmed and body stemmed.</w:t>
+      </w:r>
+    </w:p>
+    <w:p>
+      <w:pPr>
+        <w:spacing w:line="360" w:lineRule="auto"/>
+        <w:rPr>
+          <w:sz w:val="24"/>
+          <w:szCs w:val="24"/>
+        </w:rPr>
+      </w:pPr>
+      <w:r>
+        <w:rPr>
+          <w:sz w:val="24"/>
+          <w:szCs w:val="24"/>
+        </w:rPr>
+        <w:t>In each one of our tries, we used PageRank from assignment 3. The first thing we tried was CosineSim. We tried it multiple times – with stemmed query and with regular query, with stemming the indexes and without, we tried it with different weights. We saw that our results weren’t fast/precise enough. Next thing we tried was BM25.</w:t>
+      </w:r>
+    </w:p>
+    <w:p>
+      <w:pPr>
+        <w:spacing w:line="360" w:lineRule="auto"/>
+        <w:rPr>
+          <w:sz w:val="24"/>
+          <w:szCs w:val="24"/>
+        </w:rPr>
+      </w:pPr>
+      <w:r>
+        <w:rPr>
+          <w:sz w:val="24"/>
+          <w:szCs w:val="24"/>
         </w:rPr>
         <w:t>Using BM25 and everything stemmed</w:t>
       </w:r>
@@ -349,14 +218,12 @@
         <w:rPr>
           <w:sz w:val="24"/>
           <w:szCs w:val="24"/>
-          <w:lang w:val="en-US"/>
-        </w:rPr>
-      </w:pPr>
-      <w:r>
-        <w:rPr>
-          <w:sz w:val="24"/>
-          <w:szCs w:val="24"/>
-          <w:lang w:val="en-US"/>
+        </w:rPr>
+      </w:pPr>
+      <w:r>
+        <w:rPr>
+          <w:sz w:val="24"/>
+          <w:szCs w:val="24"/>
         </w:rPr>
         <w:t xml:space="preserve"> </w:t>
       </w:r>
@@ -364,76 +231,15 @@
         <w:rPr>
           <w:sz w:val="24"/>
           <w:szCs w:val="24"/>
-          <w:lang w:val="en-US"/>
-        </w:rPr>
-        <w:t xml:space="preserve">(Using </w:t>
-      </w:r>
-      <w:proofErr w:type="spellStart"/>
-      <w:r>
-        <w:rPr>
-          <w:sz w:val="24"/>
-          <w:szCs w:val="24"/>
-          <w:lang w:val="en-US"/>
-        </w:rPr>
-        <w:t>ngrok</w:t>
-      </w:r>
-      <w:proofErr w:type="spellEnd"/>
-      <w:r>
-        <w:rPr>
-          <w:sz w:val="24"/>
-          <w:szCs w:val="24"/>
-          <w:lang w:val="en-US"/>
-        </w:rPr>
-        <w:t xml:space="preserve"> in </w:t>
-      </w:r>
-      <w:proofErr w:type="spellStart"/>
-      <w:r>
-        <w:rPr>
-          <w:sz w:val="24"/>
-          <w:szCs w:val="24"/>
-          <w:lang w:val="en-US"/>
-        </w:rPr>
-        <w:t>colab</w:t>
-      </w:r>
-      <w:proofErr w:type="spellEnd"/>
-      <w:r>
-        <w:rPr>
-          <w:sz w:val="24"/>
-          <w:szCs w:val="24"/>
-          <w:lang w:val="en-US"/>
-        </w:rPr>
-        <w:t xml:space="preserve">, so duration will be faster in </w:t>
-      </w:r>
-      <w:proofErr w:type="spellStart"/>
-      <w:r>
-        <w:rPr>
-          <w:sz w:val="24"/>
-          <w:szCs w:val="24"/>
-          <w:lang w:val="en-US"/>
-        </w:rPr>
-        <w:t>gcp</w:t>
-      </w:r>
-      <w:proofErr w:type="spellEnd"/>
-      <w:r>
-        <w:rPr>
-          <w:sz w:val="24"/>
-          <w:szCs w:val="24"/>
-          <w:lang w:val="en-US"/>
-        </w:rPr>
-        <w:t xml:space="preserve"> instance)</w:t>
-      </w:r>
-    </w:p>
-    <w:p>
-      <w:pPr>
-        <w:spacing w:line="360" w:lineRule="auto"/>
-        <w:rPr>
-          <w:lang w:val="en-US"/>
-        </w:rPr>
-      </w:pPr>
-      <w:r>
-        <w:rPr>
-          <w:lang w:val="en-US"/>
-        </w:rPr>
+        </w:rPr>
+        <w:t>(Using ngrok in colab, so duration will be faster in gcp instance)</w:t>
+      </w:r>
+    </w:p>
+    <w:p>
+      <w:pPr>
+        <w:spacing w:line="360" w:lineRule="auto"/>
+      </w:pPr>
+      <w:r>
         <w:t xml:space="preserve">Comparing duration of search and result quality vs Num of words </w:t>
       </w:r>
     </w:p>
@@ -446,6 +252,7 @@
         <w:rPr>
           <w:noProof/>
         </w:rPr>
+        <w:lastRenderedPageBreak/>
         <w:drawing>
           <wp:inline distT="0" distB="0" distL="0" distR="0" wp14:anchorId="6558038B" wp14:editId="27DA1C34">
             <wp:extent cx="5753100" cy="2942590"/>
@@ -499,113 +306,67 @@
     <w:p>
       <w:pPr>
         <w:spacing w:line="360" w:lineRule="auto"/>
-        <w:rPr>
-          <w:lang w:val="en-US"/>
-        </w:rPr>
-      </w:pPr>
-      <w:r>
-        <w:rPr>
-          <w:lang w:val="en-US"/>
-        </w:rPr>
-        <w:lastRenderedPageBreak/>
+      </w:pPr>
+      <w:r>
         <w:t xml:space="preserve">The slowest query was </w:t>
       </w:r>
       <w:r>
         <w:t>'Who is considered the "Father of the United States"?'</w:t>
       </w:r>
       <w:r>
-        <w:rPr>
-          <w:lang w:val="en-US"/>
-        </w:rPr>
         <w:t xml:space="preserve"> with</w:t>
       </w:r>
       <w:r>
         <w:t xml:space="preserve"> </w:t>
       </w:r>
       <w:r>
-        <w:rPr>
-          <w:lang w:val="en-US"/>
-        </w:rPr>
         <w:t xml:space="preserve">a duration of </w:t>
       </w:r>
       <w:r>
         <w:t>15.852468252182007</w:t>
       </w:r>
       <w:r>
-        <w:rPr>
-          <w:lang w:val="en-US"/>
-        </w:rPr>
         <w:t xml:space="preserve">. The fastest being </w:t>
       </w:r>
       <w:r>
-        <w:rPr>
-          <w:lang w:val="en-US"/>
-        </w:rPr>
         <w:t>‘</w:t>
       </w:r>
       <w:r>
-        <w:rPr>
-          <w:lang w:val="en-US"/>
-        </w:rPr>
         <w:t>Bioinformatics’ with</w:t>
       </w:r>
       <w:r>
-        <w:rPr>
-          <w:lang w:val="en-US"/>
-        </w:rPr>
         <w:t xml:space="preserve"> a duration of </w:t>
       </w:r>
       <w:r>
         <w:t>0.5975043773651123</w:t>
       </w:r>
       <w:r>
-        <w:rPr>
-          <w:lang w:val="en-US"/>
-        </w:rPr>
         <w:t>.</w:t>
       </w:r>
     </w:p>
     <w:p>
       <w:pPr>
         <w:spacing w:line="360" w:lineRule="auto"/>
-        <w:rPr>
-          <w:lang w:val="en-US"/>
-        </w:rPr>
-      </w:pPr>
-      <w:r>
-        <w:rPr>
-          <w:lang w:val="en-US"/>
-        </w:rPr>
+      </w:pPr>
+      <w:r>
         <w:t xml:space="preserve">The most precise </w:t>
       </w:r>
       <w:r>
-        <w:rPr>
-          <w:lang w:val="en-US"/>
-        </w:rPr>
         <w:t>query</w:t>
       </w:r>
       <w:r>
-        <w:rPr>
-          <w:lang w:val="en-US"/>
-        </w:rPr>
         <w:t xml:space="preserve"> ‘</w:t>
       </w:r>
       <w:r>
         <w:t>When was the Gutenberg printing press invented?</w:t>
       </w:r>
       <w:r>
-        <w:rPr>
-          <w:lang w:val="en-US"/>
-        </w:rPr>
         <w:t xml:space="preserve">’ with precision of </w:t>
       </w:r>
       <w:r>
         <w:t>0.754</w:t>
       </w:r>
       <w:r>
-        <w:rPr>
-          <w:lang w:val="en-US"/>
-        </w:rPr>
         <w:t xml:space="preserve">. the least precise were </w:t>
       </w:r>
       <w:r>
@@ -615,40 +376,40 @@
         <w:t>”?</w:t>
       </w:r>
       <w:r>
-        <w:rPr>
-          <w:lang w:val="en-US"/>
-        </w:rPr>
-        <w:t xml:space="preserve"> </w:t>
+        <w:t xml:space="preserve">,  </w:t>
       </w:r>
       <w:r>
         <w:t>"What is the structure of the Earth's layers?"</w:t>
       </w:r>
       <w:r>
-        <w:rPr>
-          <w:lang w:val="en-US"/>
-        </w:rPr>
         <w:t xml:space="preserve"> with a precision of 0.0</w:t>
       </w:r>
-    </w:p>
-    <w:p>
-      <w:pPr>
-        <w:spacing w:line="360" w:lineRule="auto"/>
-      </w:pPr>
-    </w:p>
-    <w:p>
-      <w:pPr>
-        <w:spacing w:line="360" w:lineRule="auto"/>
-      </w:pPr>
-    </w:p>
-    <w:p>
-      <w:pPr>
-        <w:spacing w:line="360" w:lineRule="auto"/>
-      </w:pPr>
-    </w:p>
-    <w:p>
-      <w:pPr>
-        <w:spacing w:line="360" w:lineRule="auto"/>
-      </w:pPr>
+      <w:r>
+        <w:t>. That is to be expected, we built our indexes so if a word didn’t appear more than 50 times it will not be included, that is to earn more speed on documents retrieval.</w:t>
+      </w:r>
+    </w:p>
+    <w:p>
+      <w:pPr>
+        <w:spacing w:line="360" w:lineRule="auto"/>
+      </w:pPr>
+    </w:p>
+    <w:p>
+      <w:pPr>
+        <w:spacing w:line="360" w:lineRule="auto"/>
+      </w:pPr>
+    </w:p>
+    <w:p>
+      <w:pPr>
+        <w:spacing w:line="360" w:lineRule="auto"/>
+      </w:pPr>
+    </w:p>
+    <w:p>
+      <w:pPr>
+        <w:spacing w:line="360" w:lineRule="auto"/>
+      </w:pPr>
+      <w:r>
+        <w:t>*******NEED TO ADD WE TRIED WORD2VEC****************</w:t>
+      </w:r>
     </w:p>
     <w:p>
       <w:pPr>
@@ -756,14 +517,8 @@
           <w:p>
             <w:pPr>
               <w:spacing w:line="360" w:lineRule="auto"/>
-              <w:rPr>
-                <w:lang w:val="en-US"/>
-              </w:rPr>
             </w:pPr>
             <w:r>
-              <w:rPr>
-                <w:lang w:val="en-US"/>
-              </w:rPr>
               <w:t>Name</w:t>
             </w:r>
           </w:p>
@@ -775,14 +530,8 @@
           <w:p>
             <w:pPr>
               <w:spacing w:line="360" w:lineRule="auto"/>
-              <w:rPr>
-                <w:lang w:val="en-US"/>
-              </w:rPr>
             </w:pPr>
             <w:r>
-              <w:rPr>
-                <w:lang w:val="en-US"/>
-              </w:rPr>
               <w:t>Size</w:t>
             </w:r>
           </w:p>
@@ -798,19 +547,8 @@
               <w:spacing w:line="360" w:lineRule="auto"/>
             </w:pPr>
             <w:r>
-              <w:rPr>
-                <w:lang w:val="en-US"/>
-              </w:rPr>
-              <w:t>body_index_.</w:t>
-            </w:r>
-            <w:proofErr w:type="spellStart"/>
-            <w:r>
-              <w:rPr>
-                <w:lang w:val="en-US"/>
-              </w:rPr>
-              <w:t>pkl</w:t>
-            </w:r>
-            <w:proofErr w:type="spellEnd"/>
+              <w:t>body_index_.pkl</w:t>
+            </w:r>
           </w:p>
         </w:tc>
         <w:tc>
@@ -822,9 +560,6 @@
               <w:spacing w:line="360" w:lineRule="auto"/>
             </w:pPr>
             <w:r>
-              <w:rPr>
-                <w:lang w:val="en-US"/>
-              </w:rPr>
               <w:t>4533953</w:t>
             </w:r>
           </w:p>
@@ -839,14 +574,9 @@
             <w:pPr>
               <w:spacing w:line="360" w:lineRule="auto"/>
             </w:pPr>
-            <w:proofErr w:type="spellStart"/>
-            <w:r>
-              <w:rPr>
-                <w:lang w:val="en-US"/>
-              </w:rPr>
+            <w:r>
               <w:t>body_index_final.pkl</w:t>
             </w:r>
-            <w:proofErr w:type="spellEnd"/>
           </w:p>
         </w:tc>
         <w:tc>
@@ -858,9 +588,6 @@
               <w:spacing w:line="360" w:lineRule="auto"/>
             </w:pPr>
             <w:r>
-              <w:rPr>
-                <w:lang w:val="en-US"/>
-              </w:rPr>
               <w:t>12270824</w:t>
             </w:r>
           </w:p>
@@ -875,14 +602,9 @@
             <w:pPr>
               <w:spacing w:line="360" w:lineRule="auto"/>
             </w:pPr>
-            <w:proofErr w:type="spellStart"/>
-            <w:r>
-              <w:rPr>
-                <w:lang w:val="en-US"/>
-              </w:rPr>
+            <w:r>
               <w:t>body_stem_index.pkl</w:t>
             </w:r>
-            <w:proofErr w:type="spellEnd"/>
           </w:p>
         </w:tc>
         <w:tc>
@@ -894,9 +616,6 @@
               <w:spacing w:line="360" w:lineRule="auto"/>
             </w:pPr>
             <w:r>
-              <w:rPr>
-                <w:lang w:val="en-US"/>
-              </w:rPr>
               <w:t>16732350</w:t>
             </w:r>
           </w:p>
@@ -911,14 +630,9 @@
             <w:pPr>
               <w:spacing w:line="360" w:lineRule="auto"/>
             </w:pPr>
-            <w:proofErr w:type="spellStart"/>
-            <w:r>
-              <w:rPr>
-                <w:lang w:val="en-US"/>
-              </w:rPr>
+            <w:r>
               <w:t>title_dictionary.pkl</w:t>
             </w:r>
-            <w:proofErr w:type="spellEnd"/>
           </w:p>
         </w:tc>
         <w:tc>
@@ -930,9 +644,6 @@
               <w:spacing w:line="360" w:lineRule="auto"/>
             </w:pPr>
             <w:r>
-              <w:rPr>
-                <w:lang w:val="en-US"/>
-              </w:rPr>
               <w:t>177080269</w:t>
             </w:r>
           </w:p>
@@ -948,19 +659,8 @@
               <w:spacing w:line="360" w:lineRule="auto"/>
             </w:pPr>
             <w:r>
-              <w:rPr>
-                <w:lang w:val="en-US"/>
-              </w:rPr>
-              <w:t>title_dl_.</w:t>
-            </w:r>
-            <w:proofErr w:type="spellStart"/>
-            <w:r>
-              <w:rPr>
-                <w:lang w:val="en-US"/>
-              </w:rPr>
-              <w:t>pkl</w:t>
-            </w:r>
-            <w:proofErr w:type="spellEnd"/>
+              <w:t>title_dl_.pkl</w:t>
+            </w:r>
           </w:p>
         </w:tc>
         <w:tc>
@@ -972,9 +672,6 @@
               <w:spacing w:line="360" w:lineRule="auto"/>
             </w:pPr>
             <w:r>
-              <w:rPr>
-                <w:lang w:val="en-US"/>
-              </w:rPr>
               <w:t>44396028</w:t>
             </w:r>
           </w:p>
@@ -990,19 +687,8 @@
               <w:spacing w:line="360" w:lineRule="auto"/>
             </w:pPr>
             <w:r>
-              <w:rPr>
-                <w:lang w:val="en-US"/>
-              </w:rPr>
-              <w:t>title_index_.</w:t>
-            </w:r>
-            <w:proofErr w:type="spellStart"/>
-            <w:r>
-              <w:rPr>
-                <w:lang w:val="en-US"/>
-              </w:rPr>
-              <w:t>pkl</w:t>
-            </w:r>
-            <w:proofErr w:type="spellEnd"/>
+              <w:t>title_index_.pkl</w:t>
+            </w:r>
           </w:p>
         </w:tc>
         <w:tc>
@@ -1014,9 +700,6 @@
               <w:spacing w:line="360" w:lineRule="auto"/>
             </w:pPr>
             <w:r>
-              <w:rPr>
-                <w:lang w:val="en-US"/>
-              </w:rPr>
               <w:t>480035</w:t>
             </w:r>
           </w:p>
@@ -1031,14 +714,9 @@
             <w:pPr>
               <w:spacing w:line="360" w:lineRule="auto"/>
             </w:pPr>
-            <w:proofErr w:type="spellStart"/>
-            <w:r>
-              <w:rPr>
-                <w:lang w:val="en-US"/>
-              </w:rPr>
+            <w:r>
               <w:t>title_index_final.pkl</w:t>
             </w:r>
-            <w:proofErr w:type="spellEnd"/>
           </w:p>
         </w:tc>
         <w:tc>
@@ -1050,9 +728,6 @@
               <w:spacing w:line="360" w:lineRule="auto"/>
             </w:pPr>
             <w:r>
-              <w:rPr>
-                <w:lang w:val="en-US"/>
-              </w:rPr>
               <w:t>843370</w:t>
             </w:r>
           </w:p>
@@ -1066,18 +741,10 @@
           <w:p>
             <w:pPr>
               <w:spacing w:line="360" w:lineRule="auto"/>
-              <w:rPr>
-                <w:lang w:val="en-US"/>
-              </w:rPr>
             </w:pPr>
-            <w:proofErr w:type="spellStart"/>
-            <w:r>
-              <w:rPr>
-                <w:lang w:val="en-US"/>
-              </w:rPr>
+            <w:r>
               <w:t>title_stem_index.pkl</w:t>
             </w:r>
-            <w:proofErr w:type="spellEnd"/>
           </w:p>
         </w:tc>
         <w:tc>
@@ -1087,14 +754,8 @@
           <w:p>
             <w:pPr>
               <w:spacing w:line="360" w:lineRule="auto"/>
-              <w:rPr>
-                <w:lang w:val="en-US"/>
-              </w:rPr>
             </w:pPr>
             <w:r>
-              <w:rPr>
-                <w:lang w:val="en-US"/>
-              </w:rPr>
               <w:t>894252</w:t>
             </w:r>
           </w:p>
@@ -1108,14 +769,8 @@
           <w:p>
             <w:pPr>
               <w:spacing w:line="360" w:lineRule="auto"/>
-              <w:rPr>
-                <w:lang w:val="en-US"/>
-              </w:rPr>
             </w:pPr>
             <w:r>
-              <w:rPr>
-                <w:lang w:val="en-US"/>
-              </w:rPr>
               <w:t>doc_l2_norm.pkl</w:t>
             </w:r>
           </w:p>
@@ -1127,14 +782,8 @@
           <w:p>
             <w:pPr>
               <w:spacing w:line="360" w:lineRule="auto"/>
-              <w:rPr>
-                <w:lang w:val="en-US"/>
-              </w:rPr>
             </w:pPr>
             <w:r>
-              <w:rPr>
-                <w:lang w:val="en-US"/>
-              </w:rPr>
               <w:t>88844500</w:t>
             </w:r>
           </w:p>
@@ -1148,18 +797,10 @@
           <w:p>
             <w:pPr>
               <w:spacing w:line="360" w:lineRule="auto"/>
-              <w:rPr>
-                <w:lang w:val="en-US"/>
-              </w:rPr>
             </w:pPr>
-            <w:proofErr w:type="spellStart"/>
-            <w:r>
-              <w:rPr>
-                <w:lang w:val="en-US"/>
-              </w:rPr>
+            <w:r>
               <w:t>pageRank.pkl</w:t>
             </w:r>
-            <w:proofErr w:type="spellEnd"/>
           </w:p>
         </w:tc>
         <w:tc>
@@ -1169,14 +810,8 @@
           <w:p>
             <w:pPr>
               <w:spacing w:line="360" w:lineRule="auto"/>
-              <w:rPr>
-                <w:lang w:val="en-US"/>
-              </w:rPr>
             </w:pPr>
             <w:r>
-              <w:rPr>
-                <w:lang w:val="en-US"/>
-              </w:rPr>
               <w:t>33903328</w:t>
             </w:r>
           </w:p>
@@ -1194,50 +829,20 @@
           <w:p>
             <w:pPr>
               <w:spacing w:after="160" w:line="360" w:lineRule="auto"/>
-              <w:rPr>
-                <w:lang w:val="en-US"/>
-              </w:rPr>
             </w:pPr>
             <w:r>
-              <w:rPr>
-                <w:lang w:val="en-US"/>
-              </w:rPr>
               <w:t>TOTAL: 1</w:t>
             </w:r>
             <w:r>
-              <w:rPr>
-                <w:lang w:val="en-US"/>
-              </w:rPr>
               <w:t>0</w:t>
             </w:r>
             <w:r>
-              <w:rPr>
-                <w:lang w:val="en-US"/>
-              </w:rPr>
-              <w:t xml:space="preserve"> objects, </w:t>
-            </w:r>
-            <w:r>
-              <w:t>362,984,869</w:t>
-            </w:r>
-            <w:r>
-              <w:rPr>
-                <w:lang w:val="en-US"/>
-              </w:rPr>
-              <w:t xml:space="preserve"> bytes (</w:t>
-            </w:r>
-            <w:r>
-              <w:t>346.122</w:t>
-            </w:r>
-            <w:r>
-              <w:rPr>
-                <w:lang w:val="en-US"/>
-              </w:rPr>
+              <w:t xml:space="preserve"> objects, 362,984,869 bytes (346.122</w:t>
+            </w:r>
+            <w:r>
               <w:t xml:space="preserve"> </w:t>
             </w:r>
             <w:r>
-              <w:rPr>
-                <w:lang w:val="en-US"/>
-              </w:rPr>
               <w:t>MiB)</w:t>
             </w:r>
           </w:p>
@@ -1252,9 +857,6 @@
     <w:p>
       <w:pPr>
         <w:spacing w:line="360" w:lineRule="auto"/>
-        <w:rPr>
-          <w:lang w:val="en-US"/>
-        </w:rPr>
       </w:pPr>
     </w:p>
     <w:sectPr>
@@ -1326,7 +928,7 @@
         <w:kern w:val="2"/>
         <w:sz w:val="22"/>
         <w:szCs w:val="22"/>
-        <w:lang w:eastAsia="en-US" w:bidi="he-IL"/>
+        <w:lang w:val="en-US" w:eastAsia="en-US" w:bidi="he-IL"/>
         <w14:ligatures w14:val="standardContextual"/>
       </w:rPr>
     </w:rPrDefault>

</xml_diff>